<commit_message>
Snabb text fix för policy document
</commit_message>
<xml_diff>
--- a/Webpages/internFöretagsHemsida/server/Word/Drug Free Workplace Policy.docx
+++ b/Webpages/internFöretagsHemsida/server/Word/Drug Free Workplace Policy.docx
@@ -207,7 +207,14 @@
           <w:rFonts w:ascii="Arial Narrow" w:eastAsia="Calibri" w:hAnsi="Arial Narrow" w:cs="Times New Roman"/>
           <w:szCs w:val="24"/>
         </w:rPr>
-        <w:t>Violations of this policy are subject to disciplinary action up to and including termination of employment and expulsion from school per your county school board policies.</w:t>
+        <w:t>Violations of this policy are subject to disciplinary action up to and including termination of employment</w:t>
+      </w:r>
+      <w:r>
+        <w:rPr>
+          <w:rFonts w:ascii="Arial Narrow" w:eastAsia="Calibri" w:hAnsi="Arial Narrow" w:cs="Times New Roman"/>
+          <w:szCs w:val="24"/>
+        </w:rPr>
+        <w:t>.</w:t>
       </w:r>
     </w:p>
     <w:p>

</xml_diff>